<commit_message>
Fix xong phan core iteration, cho fix detail
</commit_message>
<xml_diff>
--- a/Document/Report 2 - Fixed.docx
+++ b/Document/Report 2 - Fixed.docx
@@ -34,7 +34,7 @@
         <w:pStyle w:val="Heading3"/>
       </w:pPr>
       <w:r>
-        <w:t xml:space="preserve">1.1 Name of this Capstone Project </w:t>
+        <w:t xml:space="preserve">Name of this Capstone Project </w:t>
       </w:r>
     </w:p>
     <w:p>
@@ -67,7 +67,7 @@
         <w:pStyle w:val="Heading3"/>
       </w:pPr>
       <w:r>
-        <w:t xml:space="preserve">1.2 Problem Abstract </w:t>
+        <w:t xml:space="preserve">Problem Abstract </w:t>
       </w:r>
     </w:p>
     <w:p>
@@ -109,128 +109,38 @@
           <w:sz w:val="23"/>
           <w:szCs w:val="23"/>
         </w:rPr>
-        <w:t xml:space="preserve">, </w:t>
-      </w:r>
-      <w:proofErr w:type="spellStart"/>
+        <w:t xml:space="preserve">, SimplePass of HP fingerpint system; roll system with ID card using by almost corp or com around the world; the system face identify by Uniqul – Finland publish on </w:t>
+      </w:r>
       <w:r>
         <w:rPr>
           <w:bCs/>
           <w:sz w:val="23"/>
           <w:szCs w:val="23"/>
         </w:rPr>
-        <w:t>SimplePass</w:t>
-      </w:r>
-      <w:proofErr w:type="spellEnd"/>
+        <w:t>7/15</w:t>
+      </w:r>
       <w:r>
         <w:rPr>
           <w:bCs/>
           <w:sz w:val="23"/>
           <w:szCs w:val="23"/>
         </w:rPr>
-        <w:t xml:space="preserve"> of HP </w:t>
-      </w:r>
-      <w:proofErr w:type="spellStart"/>
+        <w:t>/2013</w:t>
+      </w:r>
       <w:r>
         <w:rPr>
           <w:bCs/>
           <w:sz w:val="23"/>
           <w:szCs w:val="23"/>
         </w:rPr>
-        <w:t>fingerpint</w:t>
-      </w:r>
-      <w:proofErr w:type="spellEnd"/>
+        <w:t xml:space="preserve"> or LogonSmart by Asus. </w:t>
+      </w:r>
       <w:r>
         <w:rPr>
           <w:bCs/>
           <w:sz w:val="23"/>
           <w:szCs w:val="23"/>
         </w:rPr>
-        <w:t xml:space="preserve"> system; roll system with ID card using by almost </w:t>
-      </w:r>
-      <w:proofErr w:type="spellStart"/>
-      <w:r>
-        <w:rPr>
-          <w:bCs/>
-          <w:sz w:val="23"/>
-          <w:szCs w:val="23"/>
-        </w:rPr>
-        <w:t>corp</w:t>
-      </w:r>
-      <w:proofErr w:type="spellEnd"/>
-      <w:r>
-        <w:rPr>
-          <w:bCs/>
-          <w:sz w:val="23"/>
-          <w:szCs w:val="23"/>
-        </w:rPr>
-        <w:t xml:space="preserve"> or com around the world; the system face identify by </w:t>
-      </w:r>
-      <w:proofErr w:type="spellStart"/>
-      <w:r>
-        <w:rPr>
-          <w:bCs/>
-          <w:sz w:val="23"/>
-          <w:szCs w:val="23"/>
-        </w:rPr>
-        <w:t>Uniqul</w:t>
-      </w:r>
-      <w:proofErr w:type="spellEnd"/>
-      <w:r>
-        <w:rPr>
-          <w:bCs/>
-          <w:sz w:val="23"/>
-          <w:szCs w:val="23"/>
-        </w:rPr>
-        <w:t xml:space="preserve"> – Finland publish on </w:t>
-      </w:r>
-      <w:r>
-        <w:rPr>
-          <w:bCs/>
-          <w:sz w:val="23"/>
-          <w:szCs w:val="23"/>
-        </w:rPr>
-        <w:t>7/15</w:t>
-      </w:r>
-      <w:r>
-        <w:rPr>
-          <w:bCs/>
-          <w:sz w:val="23"/>
-          <w:szCs w:val="23"/>
-        </w:rPr>
-        <w:t>/2013</w:t>
-      </w:r>
-      <w:r>
-        <w:rPr>
-          <w:bCs/>
-          <w:sz w:val="23"/>
-          <w:szCs w:val="23"/>
-        </w:rPr>
-        <w:t xml:space="preserve"> or </w:t>
-      </w:r>
-      <w:proofErr w:type="spellStart"/>
-      <w:r>
-        <w:rPr>
-          <w:bCs/>
-          <w:sz w:val="23"/>
-          <w:szCs w:val="23"/>
-        </w:rPr>
-        <w:t>LogonSmart</w:t>
-      </w:r>
-      <w:proofErr w:type="spellEnd"/>
-      <w:r>
-        <w:rPr>
-          <w:bCs/>
-          <w:sz w:val="23"/>
-          <w:szCs w:val="23"/>
-        </w:rPr>
-        <w:t xml:space="preserve"> by Asus. </w:t>
-      </w:r>
-      <w:r>
-        <w:rPr>
-          <w:bCs/>
-          <w:sz w:val="23"/>
-          <w:szCs w:val="23"/>
-        </w:rPr>
         <w:t>Today, the trend machines replace humans in the hard work or the work does not require high intelligence became popular. So roll system face recognition becomes ever more necessary. The number of students in a university as well as the number of employees in large corporations in Vietnam is increasing dramatically, which means that the system should have professional roll with accuracy high.</w:t>
       </w:r>
     </w:p>
@@ -239,7 +149,7 @@
         <w:pStyle w:val="Heading3"/>
       </w:pPr>
       <w:r>
-        <w:t xml:space="preserve">1.3 Project Overview </w:t>
+        <w:t xml:space="preserve">Project Overview </w:t>
       </w:r>
     </w:p>
     <w:p>
@@ -285,23 +195,7 @@
           <w:bCs/>
           <w:szCs w:val="32"/>
         </w:rPr>
-        <w:t xml:space="preserve">By manual: This system is widely used in school, university. The instructor will call the name of each student, check the absent, then submit the </w:t>
-      </w:r>
-      <w:proofErr w:type="gramStart"/>
-      <w:r>
-        <w:rPr>
-          <w:bCs/>
-          <w:szCs w:val="32"/>
-        </w:rPr>
-        <w:t>result  to</w:t>
-      </w:r>
-      <w:proofErr w:type="gramEnd"/>
-      <w:r>
-        <w:rPr>
-          <w:bCs/>
-          <w:szCs w:val="32"/>
-        </w:rPr>
-        <w:t xml:space="preserve"> log system.</w:t>
+        <w:t>By manual: This system is widely used in school, university. The instructor will call the name of each student, check the absent, then submit the result  to log system.</w:t>
       </w:r>
     </w:p>
     <w:p>
@@ -390,33 +284,8 @@
           <w:bCs/>
           <w:szCs w:val="32"/>
         </w:rPr>
-        <w:t xml:space="preserve">+ Disadvantage: High cost (ID </w:t>
-      </w:r>
-      <w:proofErr w:type="gramStart"/>
-      <w:r>
-        <w:rPr>
-          <w:bCs/>
-          <w:szCs w:val="32"/>
-        </w:rPr>
-        <w:t>Card</w:t>
-      </w:r>
-      <w:proofErr w:type="gramEnd"/>
-      <w:r>
-        <w:rPr>
-          <w:bCs/>
-          <w:szCs w:val="32"/>
-        </w:rPr>
-        <w:t xml:space="preserve">, Card Reader). </w:t>
-      </w:r>
-      <w:proofErr w:type="gramStart"/>
-      <w:r>
-        <w:rPr>
-          <w:bCs/>
-          <w:szCs w:val="32"/>
-        </w:rPr>
-        <w:t>Risk of ID card lending, missing.</w:t>
-      </w:r>
-      <w:proofErr w:type="gramEnd"/>
+        <w:t>+ Disadvantage: High cost (ID Card, Card Reader). Risk of ID card lending, missing.</w:t>
+      </w:r>
     </w:p>
     <w:p>
       <w:pPr>
@@ -470,23 +339,7 @@
           <w:bCs/>
           <w:szCs w:val="32"/>
         </w:rPr>
-        <w:t xml:space="preserve"> Disadvantage: Cost of fingerprint reading machine. </w:t>
-      </w:r>
-      <w:proofErr w:type="gramStart"/>
-      <w:r>
-        <w:rPr>
-          <w:bCs/>
-          <w:szCs w:val="32"/>
-        </w:rPr>
-        <w:t>Risk of machine error.</w:t>
-      </w:r>
-      <w:proofErr w:type="gramEnd"/>
-      <w:r>
-        <w:rPr>
-          <w:bCs/>
-          <w:szCs w:val="32"/>
-        </w:rPr>
-        <w:t xml:space="preserve"> The student checks the attendance but not go to class.</w:t>
+        <w:t xml:space="preserve"> Disadvantage: Cost of fingerprint reading machine. Risk of machine error. The student checks the attendance but not go to class.</w:t>
       </w:r>
     </w:p>
     <w:p>
@@ -507,23 +360,7 @@
           <w:bCs/>
           <w:szCs w:val="32"/>
         </w:rPr>
-        <w:t xml:space="preserve">Using camera + face recognition: This system is just in experimental stage. Each classroom has a camera. At the beginning of the studying session, the instructor uses the computer, connect to the camera and take picture of classroom. The system will recognize the student in the </w:t>
-      </w:r>
-      <w:proofErr w:type="gramStart"/>
-      <w:r>
-        <w:rPr>
-          <w:bCs/>
-          <w:szCs w:val="32"/>
-        </w:rPr>
-        <w:t>picture,</w:t>
-      </w:r>
-      <w:proofErr w:type="gramEnd"/>
-      <w:r>
-        <w:rPr>
-          <w:bCs/>
-          <w:szCs w:val="32"/>
-        </w:rPr>
-        <w:t xml:space="preserve"> write to roll call log system.</w:t>
+        <w:t>Using camera + face recognition: This system is just in experimental stage. Each classroom has a camera. At the beginning of the studying session, the instructor uses the computer, connect to the camera and take picture of classroom. The system will recognize the student in the picture, write to roll call log system.</w:t>
       </w:r>
     </w:p>
     <w:p>
@@ -873,23 +710,7 @@
           <w:bCs/>
           <w:szCs w:val="28"/>
         </w:rPr>
-        <w:t xml:space="preserve">Base on the student list, the system will recognize the students in the </w:t>
-      </w:r>
-      <w:proofErr w:type="gramStart"/>
-      <w:r>
-        <w:rPr>
-          <w:bCs/>
-          <w:szCs w:val="28"/>
-        </w:rPr>
-        <w:t>picture,</w:t>
-      </w:r>
-      <w:proofErr w:type="gramEnd"/>
-      <w:r>
-        <w:rPr>
-          <w:bCs/>
-          <w:szCs w:val="28"/>
-        </w:rPr>
-        <w:t xml:space="preserve"> show the attendance result to instructor.</w:t>
+        <w:t>Base on the student list, the system will recognize the students in the picture, show the attendance result to instructor.</w:t>
       </w:r>
     </w:p>
     <w:p>
@@ -1166,6 +987,11 @@
     <w:p>
       <w:pPr>
         <w:pStyle w:val="Heading3"/>
+        <w:numPr>
+          <w:ilvl w:val="0"/>
+          <w:numId w:val="0"/>
+        </w:numPr>
+        <w:ind w:left="810"/>
       </w:pPr>
       <w:r>
         <w:t xml:space="preserve">1.3.4 Development Environment </w:t>
@@ -1361,19 +1187,8 @@
                 <w:sz w:val="23"/>
                 <w:szCs w:val="23"/>
               </w:rPr>
-              <w:t xml:space="preserve"> Cable, </w:t>
-            </w:r>
-            <w:proofErr w:type="spellStart"/>
-            <w:r>
-              <w:rPr>
-                <w:rFonts w:ascii="Cambria" w:hAnsi="Cambria" w:cs="Cambria"/>
-                <w:color w:val="000000"/>
-                <w:sz w:val="23"/>
-                <w:szCs w:val="23"/>
-              </w:rPr>
-              <w:t>Wifi</w:t>
-            </w:r>
-            <w:proofErr w:type="spellEnd"/>
+              <w:t xml:space="preserve"> Cable, Wifi</w:t>
+            </w:r>
           </w:p>
         </w:tc>
         <w:tc>
@@ -1400,19 +1215,8 @@
                 <w:sz w:val="23"/>
                 <w:szCs w:val="23"/>
               </w:rPr>
-              <w:t xml:space="preserve">Cable, </w:t>
-            </w:r>
-            <w:proofErr w:type="spellStart"/>
-            <w:r>
-              <w:rPr>
-                <w:rFonts w:ascii="Cambria" w:hAnsi="Cambria" w:cs="Cambria"/>
-                <w:color w:val="000000"/>
-                <w:sz w:val="23"/>
-                <w:szCs w:val="23"/>
-              </w:rPr>
-              <w:t>Wifi</w:t>
-            </w:r>
-            <w:proofErr w:type="spellEnd"/>
+              <w:t>Cable, Wifi</w:t>
+            </w:r>
           </w:p>
         </w:tc>
       </w:tr>
@@ -1893,7 +1697,6 @@
                 <w:szCs w:val="23"/>
               </w:rPr>
             </w:pPr>
-            <w:proofErr w:type="spellStart"/>
             <w:r>
               <w:rPr>
                 <w:rFonts w:ascii="Cambria" w:hAnsi="Cambria" w:cs="Cambria"/>
@@ -1903,7 +1706,6 @@
               </w:rPr>
               <w:t>Wifi</w:t>
             </w:r>
-            <w:proofErr w:type="spellEnd"/>
           </w:p>
         </w:tc>
         <w:tc>
@@ -1923,7 +1725,6 @@
                 <w:szCs w:val="23"/>
               </w:rPr>
             </w:pPr>
-            <w:proofErr w:type="spellStart"/>
             <w:r>
               <w:rPr>
                 <w:rFonts w:ascii="Cambria" w:hAnsi="Cambria" w:cs="Cambria"/>
@@ -1933,7 +1734,6 @@
               </w:rPr>
               <w:t>Wifi</w:t>
             </w:r>
-            <w:proofErr w:type="spellEnd"/>
           </w:p>
         </w:tc>
       </w:tr>
@@ -2276,13 +2076,8 @@
         </w:numPr>
         <w:ind w:left="1890"/>
       </w:pPr>
-      <w:proofErr w:type="spellStart"/>
-      <w:r>
-        <w:t>StarUML</w:t>
-      </w:r>
-      <w:proofErr w:type="spellEnd"/>
-      <w:r>
-        <w:t>: used to create models and diagrams</w:t>
+      <w:r>
+        <w:t>StarUML: used to create models and diagrams</w:t>
       </w:r>
     </w:p>
     <w:p>
@@ -2341,15 +2136,7 @@
         <w:ind w:left="1890"/>
       </w:pPr>
       <w:r>
-        <w:t xml:space="preserve">Google Code &amp; </w:t>
-      </w:r>
-      <w:proofErr w:type="spellStart"/>
-      <w:r>
-        <w:t>TortoiseSVN</w:t>
-      </w:r>
-      <w:proofErr w:type="spellEnd"/>
-      <w:r>
-        <w:t>: used for source control</w:t>
+        <w:t>Google Code &amp; TortoiseSVN: used for source control</w:t>
       </w:r>
       <w:r>
         <w:t>.</w:t>
@@ -2373,9 +2160,6 @@
       <w:pPr>
         <w:pStyle w:val="Heading3"/>
       </w:pPr>
-      <w:r>
-        <w:t xml:space="preserve">2.1 </w:t>
-      </w:r>
       <w:r>
         <w:t xml:space="preserve">Software Process Model </w:t>
       </w:r>
@@ -2412,10 +2196,10 @@
     <w:p>
       <w:pPr>
         <w:pStyle w:val="Heading3"/>
-        <w:spacing w:after="80"/>
-      </w:pPr>
-      <w:r>
-        <w:t xml:space="preserve">2.2 Roles and responsibilities </w:t>
+        <w:spacing w:after="120"/>
+      </w:pPr>
+      <w:r>
+        <w:t xml:space="preserve">Roles and responsibilities </w:t>
       </w:r>
       <w:r>
         <w:t xml:space="preserve"> </w:t>
@@ -2569,7 +2353,6 @@
                 <w:szCs w:val="24"/>
               </w:rPr>
             </w:pPr>
-            <w:proofErr w:type="spellStart"/>
             <w:r>
               <w:rPr>
                 <w:rFonts w:ascii="Cambria" w:hAnsi="Cambria"/>
@@ -2584,45 +2367,8 @@
                 <w:sz w:val="24"/>
                 <w:szCs w:val="24"/>
               </w:rPr>
-              <w:t>ều</w:t>
-            </w:r>
-            <w:proofErr w:type="spellEnd"/>
-            <w:r>
-              <w:rPr>
-                <w:rFonts w:ascii="Cambria" w:hAnsi="Cambria" w:cs="Arial"/>
-                <w:sz w:val="24"/>
-                <w:szCs w:val="24"/>
-              </w:rPr>
-              <w:t xml:space="preserve"> </w:t>
-            </w:r>
-            <w:proofErr w:type="spellStart"/>
-            <w:r>
-              <w:rPr>
-                <w:rFonts w:ascii="Cambria" w:hAnsi="Cambria" w:cs="Arial"/>
-                <w:sz w:val="24"/>
-                <w:szCs w:val="24"/>
-              </w:rPr>
-              <w:t>Trọng</w:t>
-            </w:r>
-            <w:proofErr w:type="spellEnd"/>
-            <w:r>
-              <w:rPr>
-                <w:rFonts w:ascii="Cambria" w:hAnsi="Cambria" w:cs="Arial"/>
-                <w:sz w:val="24"/>
-                <w:szCs w:val="24"/>
-              </w:rPr>
-              <w:t xml:space="preserve"> </w:t>
-            </w:r>
-            <w:proofErr w:type="spellStart"/>
-            <w:r>
-              <w:rPr>
-                <w:rFonts w:ascii="Cambria" w:hAnsi="Cambria" w:cs="Arial"/>
-                <w:sz w:val="24"/>
-                <w:szCs w:val="24"/>
-              </w:rPr>
-              <w:t>Khánh</w:t>
-            </w:r>
-            <w:proofErr w:type="spellEnd"/>
+              <w:t>ều Trọng Khánh</w:t>
+            </w:r>
           </w:p>
         </w:tc>
         <w:tc>
@@ -2759,7 +2505,6 @@
                 <w:szCs w:val="24"/>
               </w:rPr>
             </w:pPr>
-            <w:proofErr w:type="spellStart"/>
             <w:r>
               <w:rPr>
                 <w:rFonts w:ascii="Cambria" w:hAnsi="Cambria"/>
@@ -2774,45 +2519,8 @@
                 <w:sz w:val="24"/>
                 <w:szCs w:val="24"/>
               </w:rPr>
-              <w:t>ạm</w:t>
-            </w:r>
-            <w:proofErr w:type="spellEnd"/>
-            <w:r>
-              <w:rPr>
-                <w:rFonts w:ascii="Cambria" w:hAnsi="Cambria" w:cs="Arial"/>
-                <w:sz w:val="24"/>
-                <w:szCs w:val="24"/>
-              </w:rPr>
-              <w:t xml:space="preserve"> </w:t>
-            </w:r>
-            <w:proofErr w:type="spellStart"/>
-            <w:r>
-              <w:rPr>
-                <w:rFonts w:ascii="Cambria" w:hAnsi="Cambria" w:cs="Arial"/>
-                <w:sz w:val="24"/>
-                <w:szCs w:val="24"/>
-              </w:rPr>
-              <w:t>Huy</w:t>
-            </w:r>
-            <w:proofErr w:type="spellEnd"/>
-            <w:r>
-              <w:rPr>
-                <w:rFonts w:ascii="Cambria" w:hAnsi="Cambria" w:cs="Arial"/>
-                <w:sz w:val="24"/>
-                <w:szCs w:val="24"/>
-              </w:rPr>
-              <w:t xml:space="preserve"> </w:t>
-            </w:r>
-            <w:proofErr w:type="spellStart"/>
-            <w:r>
-              <w:rPr>
-                <w:rFonts w:ascii="Cambria" w:hAnsi="Cambria" w:cs="Arial"/>
-                <w:sz w:val="24"/>
-                <w:szCs w:val="24"/>
-              </w:rPr>
-              <w:t>Hoàng</w:t>
-            </w:r>
-            <w:proofErr w:type="spellEnd"/>
+              <w:t>ạm Huy Hoàng</w:t>
+            </w:r>
           </w:p>
         </w:tc>
         <w:tc>
@@ -3064,7 +2772,6 @@
                 <w:szCs w:val="24"/>
               </w:rPr>
             </w:pPr>
-            <w:proofErr w:type="spellStart"/>
             <w:r>
               <w:rPr>
                 <w:rFonts w:ascii="Cambria" w:hAnsi="Cambria"/>
@@ -3079,45 +2786,8 @@
                 <w:sz w:val="24"/>
                 <w:szCs w:val="24"/>
               </w:rPr>
-              <w:t>ễn</w:t>
-            </w:r>
-            <w:proofErr w:type="spellEnd"/>
-            <w:r>
-              <w:rPr>
-                <w:rFonts w:ascii="Cambria" w:hAnsi="Cambria" w:cs="Arial"/>
-                <w:sz w:val="24"/>
-                <w:szCs w:val="24"/>
-              </w:rPr>
-              <w:t xml:space="preserve"> </w:t>
-            </w:r>
-            <w:proofErr w:type="spellStart"/>
-            <w:r>
-              <w:rPr>
-                <w:rFonts w:ascii="Cambria" w:hAnsi="Cambria" w:cs="Arial"/>
-                <w:sz w:val="24"/>
-                <w:szCs w:val="24"/>
-              </w:rPr>
-              <w:t>Thanh</w:t>
-            </w:r>
-            <w:proofErr w:type="spellEnd"/>
-            <w:r>
-              <w:rPr>
-                <w:rFonts w:ascii="Cambria" w:hAnsi="Cambria" w:cs="Arial"/>
-                <w:sz w:val="24"/>
-                <w:szCs w:val="24"/>
-              </w:rPr>
-              <w:t xml:space="preserve"> </w:t>
-            </w:r>
-            <w:proofErr w:type="spellStart"/>
-            <w:r>
-              <w:rPr>
-                <w:rFonts w:ascii="Cambria" w:hAnsi="Cambria" w:cs="Arial"/>
-                <w:sz w:val="24"/>
-                <w:szCs w:val="24"/>
-              </w:rPr>
-              <w:t>Bình</w:t>
-            </w:r>
-            <w:proofErr w:type="spellEnd"/>
+              <w:t>ễn Thanh Bình</w:t>
+            </w:r>
           </w:p>
         </w:tc>
         <w:tc>
@@ -3346,7 +3016,6 @@
                 <w:szCs w:val="24"/>
               </w:rPr>
             </w:pPr>
-            <w:proofErr w:type="spellStart"/>
             <w:r>
               <w:rPr>
                 <w:rFonts w:ascii="Cambria" w:hAnsi="Cambria"/>
@@ -3361,45 +3030,8 @@
                 <w:sz w:val="24"/>
                 <w:szCs w:val="24"/>
               </w:rPr>
-              <w:t>ễn</w:t>
-            </w:r>
-            <w:proofErr w:type="spellEnd"/>
-            <w:r>
-              <w:rPr>
-                <w:rFonts w:ascii="Cambria" w:hAnsi="Cambria" w:cs="Arial"/>
-                <w:sz w:val="24"/>
-                <w:szCs w:val="24"/>
-              </w:rPr>
-              <w:t xml:space="preserve"> </w:t>
-            </w:r>
-            <w:proofErr w:type="spellStart"/>
-            <w:r>
-              <w:rPr>
-                <w:rFonts w:ascii="Cambria" w:hAnsi="Cambria" w:cs="Arial"/>
-                <w:sz w:val="24"/>
-                <w:szCs w:val="24"/>
-              </w:rPr>
-              <w:t>Quốc</w:t>
-            </w:r>
-            <w:proofErr w:type="spellEnd"/>
-            <w:r>
-              <w:rPr>
-                <w:rFonts w:ascii="Cambria" w:hAnsi="Cambria" w:cs="Arial"/>
-                <w:sz w:val="24"/>
-                <w:szCs w:val="24"/>
-              </w:rPr>
-              <w:t xml:space="preserve"> </w:t>
-            </w:r>
-            <w:proofErr w:type="spellStart"/>
-            <w:r>
-              <w:rPr>
-                <w:rFonts w:ascii="Cambria" w:hAnsi="Cambria" w:cs="Arial"/>
-                <w:sz w:val="24"/>
-                <w:szCs w:val="24"/>
-              </w:rPr>
-              <w:t>Huy</w:t>
-            </w:r>
-            <w:proofErr w:type="spellEnd"/>
+              <w:t>ễn Quốc Huy</w:t>
+            </w:r>
           </w:p>
         </w:tc>
         <w:tc>
@@ -3597,7 +3229,7 @@
         <w:pStyle w:val="Heading3"/>
       </w:pPr>
       <w:r>
-        <w:t xml:space="preserve">2.3 Tools and Techniques </w:t>
+        <w:t xml:space="preserve">Tools and Techniques </w:t>
       </w:r>
     </w:p>
     <w:p>
@@ -3664,79 +3296,77 @@
           <w:sz w:val="24"/>
           <w:szCs w:val="24"/>
         </w:rPr>
-        <w:t xml:space="preserve">, JavaScript, </w:t>
-      </w:r>
-      <w:proofErr w:type="spellStart"/>
+        <w:t>, JavaScript, jQuery, AJAX</w:t>
+      </w:r>
       <w:r>
         <w:rPr>
           <w:rFonts w:ascii="Cambria" w:hAnsi="Cambria"/>
           <w:sz w:val="24"/>
           <w:szCs w:val="24"/>
         </w:rPr>
-        <w:t>jQuery</w:t>
-      </w:r>
-      <w:proofErr w:type="spellEnd"/>
-      <w:r>
+        <w:t>.</w:t>
+      </w:r>
+    </w:p>
+    <w:p>
+      <w:pPr>
+        <w:spacing w:after="0"/>
+        <w:ind w:left="1260"/>
         <w:rPr>
           <w:rFonts w:ascii="Cambria" w:hAnsi="Cambria"/>
           <w:sz w:val="24"/>
           <w:szCs w:val="24"/>
         </w:rPr>
-        <w:t>, AJAX</w:t>
-      </w:r>
+      </w:pPr>
       <w:r>
         <w:rPr>
           <w:rFonts w:ascii="Cambria" w:hAnsi="Cambria"/>
           <w:sz w:val="24"/>
           <w:szCs w:val="24"/>
         </w:rPr>
-        <w:t>.</w:t>
-      </w:r>
-    </w:p>
-    <w:p>
-      <w:pPr>
-        <w:spacing w:after="0"/>
-        <w:ind w:left="1260"/>
+        <w:t xml:space="preserve">-  Back-end: </w:t>
+      </w:r>
+      <w:r>
         <w:rPr>
           <w:rFonts w:ascii="Cambria" w:hAnsi="Cambria"/>
           <w:sz w:val="24"/>
           <w:szCs w:val="24"/>
         </w:rPr>
-      </w:pPr>
-      <w:r>
+        <w:t xml:space="preserve">Website:  ASP.NET MVC3 + Entity Framework. </w:t>
+      </w:r>
+    </w:p>
+    <w:p>
+      <w:pPr>
+        <w:spacing w:after="0"/>
+        <w:ind w:left="1260"/>
         <w:rPr>
           <w:rFonts w:ascii="Cambria" w:hAnsi="Cambria"/>
           <w:sz w:val="24"/>
           <w:szCs w:val="24"/>
         </w:rPr>
-        <w:t xml:space="preserve">-  Back-end: </w:t>
-      </w:r>
+      </w:pPr>
       <w:r>
         <w:rPr>
           <w:rFonts w:ascii="Cambria" w:hAnsi="Cambria"/>
           <w:sz w:val="24"/>
           <w:szCs w:val="24"/>
         </w:rPr>
-        <w:t xml:space="preserve">Website:  ASP.NET MVC3 + Entity Framework. </w:t>
-      </w:r>
-    </w:p>
-    <w:p>
-      <w:pPr>
-        <w:spacing w:after="0"/>
-        <w:ind w:left="1260"/>
+        <w:t xml:space="preserve">    </w:t>
+      </w:r>
+      <w:r>
         <w:rPr>
           <w:rFonts w:ascii="Cambria" w:hAnsi="Cambria"/>
           <w:sz w:val="24"/>
           <w:szCs w:val="24"/>
         </w:rPr>
-      </w:pPr>
+        <w:t>Web Service: WCF. Mobile App: Android -</w:t>
+      </w:r>
       <w:r>
         <w:rPr>
           <w:rFonts w:ascii="Cambria" w:hAnsi="Cambria"/>
           <w:sz w:val="24"/>
           <w:szCs w:val="24"/>
         </w:rPr>
-        <w:t xml:space="preserve">    </w:t>
+        <w:t xml:space="preserve"> </w:t>
       </w:r>
       <w:r>
         <w:rPr>
@@ -3744,7 +3374,7 @@
           <w:sz w:val="24"/>
           <w:szCs w:val="24"/>
         </w:rPr>
-        <w:t>Web Service: WCF. Mobile App: Android -</w:t>
+        <w:t>Java</w:t>
       </w:r>
       <w:r>
         <w:rPr>
@@ -3752,84 +3382,68 @@
           <w:sz w:val="24"/>
           <w:szCs w:val="24"/>
         </w:rPr>
-        <w:t xml:space="preserve"> </w:t>
-      </w:r>
-      <w:r>
+        <w:t>.</w:t>
+      </w:r>
+    </w:p>
+    <w:p>
+      <w:pPr>
+        <w:spacing w:after="0"/>
+        <w:ind w:left="1260"/>
         <w:rPr>
           <w:rFonts w:ascii="Cambria" w:hAnsi="Cambria"/>
           <w:sz w:val="24"/>
           <w:szCs w:val="24"/>
         </w:rPr>
-        <w:t>Java</w:t>
-      </w:r>
+      </w:pPr>
       <w:r>
         <w:rPr>
           <w:rFonts w:ascii="Cambria" w:hAnsi="Cambria"/>
           <w:sz w:val="24"/>
           <w:szCs w:val="24"/>
         </w:rPr>
-        <w:t>.</w:t>
-      </w:r>
-    </w:p>
-    <w:p>
-      <w:pPr>
-        <w:spacing w:after="0"/>
-        <w:ind w:left="1260"/>
+        <w:t xml:space="preserve">-  Web Server: </w:t>
+      </w:r>
+      <w:r>
         <w:rPr>
           <w:rFonts w:ascii="Cambria" w:hAnsi="Cambria"/>
           <w:sz w:val="24"/>
           <w:szCs w:val="24"/>
         </w:rPr>
-      </w:pPr>
+        <w:t>Microsoft IIS</w:t>
+      </w:r>
       <w:r>
         <w:rPr>
           <w:rFonts w:ascii="Cambria" w:hAnsi="Cambria"/>
           <w:sz w:val="24"/>
           <w:szCs w:val="24"/>
         </w:rPr>
-        <w:t xml:space="preserve">-  Web Server: </w:t>
-      </w:r>
-      <w:r>
+        <w:t>.</w:t>
+      </w:r>
+    </w:p>
+    <w:p>
+      <w:pPr>
+        <w:spacing w:after="0"/>
+        <w:ind w:left="1260"/>
         <w:rPr>
           <w:rFonts w:ascii="Cambria" w:hAnsi="Cambria"/>
           <w:sz w:val="24"/>
           <w:szCs w:val="24"/>
         </w:rPr>
-        <w:t>Microsoft IIS</w:t>
-      </w:r>
+      </w:pPr>
       <w:r>
         <w:rPr>
           <w:rFonts w:ascii="Cambria" w:hAnsi="Cambria"/>
           <w:sz w:val="24"/>
           <w:szCs w:val="24"/>
         </w:rPr>
-        <w:t>.</w:t>
-      </w:r>
-    </w:p>
-    <w:p>
-      <w:pPr>
-        <w:spacing w:after="0"/>
-        <w:ind w:left="1260"/>
+        <w:t xml:space="preserve">-  Database Management System: </w:t>
+      </w:r>
+      <w:r>
         <w:rPr>
           <w:rFonts w:ascii="Cambria" w:hAnsi="Cambria"/>
           <w:sz w:val="24"/>
           <w:szCs w:val="24"/>
         </w:rPr>
-      </w:pPr>
-      <w:r>
-        <w:rPr>
-          <w:rFonts w:ascii="Cambria" w:hAnsi="Cambria"/>
-          <w:sz w:val="24"/>
-          <w:szCs w:val="24"/>
-        </w:rPr>
-        <w:t xml:space="preserve">-  Database Management System: </w:t>
-      </w:r>
-      <w:r>
-        <w:rPr>
-          <w:rFonts w:ascii="Cambria" w:hAnsi="Cambria"/>
-          <w:sz w:val="24"/>
-          <w:szCs w:val="24"/>
-        </w:rPr>
         <w:t>MS SQL Server 2008 Express.</w:t>
       </w:r>
     </w:p>
@@ -3843,79 +3457,745 @@
       <w:r>
         <w:t xml:space="preserve"> </w:t>
       </w:r>
+    </w:p>
+    <w:p>
+      <w:pPr>
+        <w:pStyle w:val="Heading3"/>
+        <w:spacing w:after="120"/>
+      </w:pPr>
+      <w:r>
+        <w:t>Iteration</w:t>
+      </w:r>
+    </w:p>
+    <w:tbl>
+      <w:tblPr>
+        <w:tblStyle w:val="TableGrid"/>
+        <w:tblW w:w="9028" w:type="dxa"/>
+        <w:tblInd w:w="918" w:type="dxa"/>
+        <w:tblLayout w:type="fixed"/>
+        <w:tblLook w:val="04A0" w:firstRow="1" w:lastRow="0" w:firstColumn="1" w:lastColumn="0" w:noHBand="0" w:noVBand="1"/>
+      </w:tblPr>
+      <w:tblGrid>
+        <w:gridCol w:w="1440"/>
+        <w:gridCol w:w="2056"/>
+        <w:gridCol w:w="1454"/>
+        <w:gridCol w:w="1080"/>
+        <w:gridCol w:w="1274"/>
+        <w:gridCol w:w="1724"/>
+      </w:tblGrid>
+      <w:tr>
+        <w:tc>
+          <w:tcPr>
+            <w:tcW w:w="1440" w:type="dxa"/>
+          </w:tcPr>
+          <w:p>
+            <w:pPr>
+              <w:rPr>
+                <w:b/>
+              </w:rPr>
+            </w:pPr>
+            <w:r>
+              <w:rPr>
+                <w:b/>
+              </w:rPr>
+              <w:t>Phase</w:t>
+            </w:r>
+          </w:p>
+          <w:p>
+            <w:pPr>
+              <w:rPr>
+                <w:b/>
+              </w:rPr>
+            </w:pPr>
+            <w:r>
+              <w:rPr>
+                <w:b/>
+              </w:rPr>
+              <w:t>/Iteration</w:t>
+            </w:r>
+          </w:p>
+        </w:tc>
+        <w:tc>
+          <w:tcPr>
+            <w:tcW w:w="2056" w:type="dxa"/>
+          </w:tcPr>
+          <w:p>
+            <w:pPr>
+              <w:rPr>
+                <w:b/>
+              </w:rPr>
+            </w:pPr>
+            <w:r>
+              <w:rPr>
+                <w:b/>
+              </w:rPr>
+              <w:t>Description</w:t>
+            </w:r>
+          </w:p>
+        </w:tc>
+        <w:tc>
+          <w:tcPr>
+            <w:tcW w:w="1454" w:type="dxa"/>
+          </w:tcPr>
+          <w:p>
+            <w:pPr>
+              <w:rPr>
+                <w:b/>
+              </w:rPr>
+            </w:pPr>
+            <w:r>
+              <w:rPr>
+                <w:b/>
+              </w:rPr>
+              <w:t>Deliverables</w:t>
+            </w:r>
+          </w:p>
+        </w:tc>
+        <w:tc>
+          <w:tcPr>
+            <w:tcW w:w="1080" w:type="dxa"/>
+          </w:tcPr>
+          <w:p>
+            <w:pPr>
+              <w:rPr>
+                <w:b/>
+              </w:rPr>
+            </w:pPr>
+            <w:r>
+              <w:rPr>
+                <w:b/>
+              </w:rPr>
+              <w:t>Resource needed</w:t>
+            </w:r>
+          </w:p>
+        </w:tc>
+        <w:tc>
+          <w:tcPr>
+            <w:tcW w:w="1274" w:type="dxa"/>
+          </w:tcPr>
+          <w:p>
+            <w:pPr>
+              <w:rPr>
+                <w:b/>
+              </w:rPr>
+            </w:pPr>
+            <w:r>
+              <w:rPr>
+                <w:b/>
+              </w:rPr>
+              <w:t>Dependencies and Constrains</w:t>
+            </w:r>
+          </w:p>
+        </w:tc>
+        <w:tc>
+          <w:tcPr>
+            <w:tcW w:w="1724" w:type="dxa"/>
+          </w:tcPr>
+          <w:p>
+            <w:pPr>
+              <w:rPr>
+                <w:b/>
+              </w:rPr>
+            </w:pPr>
+            <w:r>
+              <w:rPr>
+                <w:b/>
+              </w:rPr>
+              <w:t>Risks</w:t>
+            </w:r>
+          </w:p>
+        </w:tc>
+      </w:tr>
+      <w:tr>
+        <w:tc>
+          <w:tcPr>
+            <w:tcW w:w="1440" w:type="dxa"/>
+          </w:tcPr>
+          <w:p>
+            <w:pPr>
+              <w:rPr>
+                <w:b/>
+              </w:rPr>
+            </w:pPr>
+            <w:r>
+              <w:rPr>
+                <w:b/>
+              </w:rPr>
+              <w:t>Pre</w:t>
+            </w:r>
+            <w:r>
+              <w:rPr>
+                <w:b/>
+              </w:rPr>
+              <w:t>liminary Investigation or Analysis</w:t>
+            </w:r>
+          </w:p>
+        </w:tc>
+        <w:tc>
+          <w:tcPr>
+            <w:tcW w:w="2056" w:type="dxa"/>
+          </w:tcPr>
+          <w:p>
+            <w:r>
+              <w:t xml:space="preserve">Study similar existing systems. </w:t>
+            </w:r>
+          </w:p>
+          <w:p>
+            <w:r>
+              <w:t xml:space="preserve">Identify and clarify </w:t>
+            </w:r>
+            <w:r>
+              <w:lastRenderedPageBreak/>
+              <w:t>requirements for the system in general.</w:t>
+            </w:r>
+          </w:p>
+        </w:tc>
+        <w:tc>
+          <w:tcPr>
+            <w:tcW w:w="1454" w:type="dxa"/>
+          </w:tcPr>
+          <w:p>
+            <w:r>
+              <w:lastRenderedPageBreak/>
+              <w:t>Introduction of proposed system.</w:t>
+            </w:r>
+          </w:p>
+          <w:p>
+            <w:r>
+              <w:lastRenderedPageBreak/>
+              <w:t xml:space="preserve">Main functions. </w:t>
+            </w:r>
+          </w:p>
+          <w:p>
+            <w:r>
+              <w:t>Project Iteration Plan.</w:t>
+            </w:r>
+          </w:p>
+        </w:tc>
+        <w:tc>
+          <w:tcPr>
+            <w:tcW w:w="1080" w:type="dxa"/>
+          </w:tcPr>
+          <w:p/>
+        </w:tc>
+        <w:tc>
+          <w:tcPr>
+            <w:tcW w:w="1274" w:type="dxa"/>
+          </w:tcPr>
+          <w:p>
+            <w:r>
+              <w:t>N/A</w:t>
+            </w:r>
+          </w:p>
+        </w:tc>
+        <w:tc>
+          <w:tcPr>
+            <w:tcW w:w="1724" w:type="dxa"/>
+          </w:tcPr>
+          <w:p>
+            <w:r>
+              <w:t xml:space="preserve">Project may </w:t>
+            </w:r>
+          </w:p>
+          <w:p>
+            <w:r>
+              <w:t xml:space="preserve">not be feasible </w:t>
+            </w:r>
+          </w:p>
+          <w:p>
+            <w:r>
+              <w:t xml:space="preserve">for developing </w:t>
+            </w:r>
+          </w:p>
+          <w:p>
+            <w:r>
+              <w:lastRenderedPageBreak/>
+              <w:t xml:space="preserve">because lack of technologies </w:t>
+            </w:r>
+          </w:p>
+          <w:p>
+            <w:r>
+              <w:t>and/or data</w:t>
+            </w:r>
+          </w:p>
+        </w:tc>
+      </w:tr>
+      <w:tr>
+        <w:tc>
+          <w:tcPr>
+            <w:tcW w:w="1440" w:type="dxa"/>
+          </w:tcPr>
+          <w:p>
+            <w:pPr>
+              <w:rPr>
+                <w:b/>
+              </w:rPr>
+            </w:pPr>
+            <w:r>
+              <w:rPr>
+                <w:b/>
+              </w:rPr>
+              <w:lastRenderedPageBreak/>
+              <w:t>Face Detect &amp; Recognize</w:t>
+            </w:r>
+          </w:p>
+        </w:tc>
+        <w:tc>
+          <w:tcPr>
+            <w:tcW w:w="2056" w:type="dxa"/>
+          </w:tcPr>
+          <w:p>
+            <w:r>
+              <w:t>Studying face detect, face recognize algorithm &amp; library.</w:t>
+            </w:r>
+          </w:p>
+          <w:p>
+            <w:r>
+              <w:t xml:space="preserve">Find a solution, optimize for higher performance and accuracy.  </w:t>
+            </w:r>
+          </w:p>
+        </w:tc>
+        <w:tc>
+          <w:tcPr>
+            <w:tcW w:w="1454" w:type="dxa"/>
+          </w:tcPr>
+          <w:p>
+            <w:r>
+              <w:t>Face Detect and Recognize System (On Web Site and Web Service)</w:t>
+            </w:r>
+          </w:p>
+        </w:tc>
+        <w:tc>
+          <w:tcPr>
+            <w:tcW w:w="1080" w:type="dxa"/>
+          </w:tcPr>
+          <w:p/>
+        </w:tc>
+        <w:tc>
+          <w:tcPr>
+            <w:tcW w:w="1274" w:type="dxa"/>
+          </w:tcPr>
+          <w:p>
+            <w:r>
+              <w:t>N/A</w:t>
+            </w:r>
+          </w:p>
+        </w:tc>
+        <w:tc>
+          <w:tcPr>
+            <w:tcW w:w="1724" w:type="dxa"/>
+          </w:tcPr>
+          <w:p>
+            <w:r>
+              <w:t>Lack of experience.</w:t>
+            </w:r>
+          </w:p>
+          <w:p>
+            <w:r>
+              <w:t>The implemented algorithm is not the best.</w:t>
+            </w:r>
+          </w:p>
+          <w:p>
+            <w:r>
+              <w:t>Lack of test data</w:t>
+            </w:r>
+          </w:p>
+        </w:tc>
+      </w:tr>
+      <w:tr>
+        <w:tc>
+          <w:tcPr>
+            <w:tcW w:w="1440" w:type="dxa"/>
+          </w:tcPr>
+          <w:p>
+            <w:pPr>
+              <w:rPr>
+                <w:b/>
+              </w:rPr>
+            </w:pPr>
+            <w:r>
+              <w:rPr>
+                <w:b/>
+              </w:rPr>
+              <w:t>Student management</w:t>
+            </w:r>
+          </w:p>
+        </w:tc>
+        <w:tc>
+          <w:tcPr>
+            <w:tcW w:w="2056" w:type="dxa"/>
+          </w:tcPr>
+          <w:p>
+            <w:r>
+              <w:t>Manage subject, student images/information.</w:t>
+            </w:r>
+          </w:p>
+        </w:tc>
+        <w:tc>
+          <w:tcPr>
+            <w:tcW w:w="1454" w:type="dxa"/>
+          </w:tcPr>
+          <w:p>
+            <w:r>
+              <w:t>Student management function</w:t>
+            </w:r>
+          </w:p>
+        </w:tc>
+        <w:tc>
+          <w:tcPr>
+            <w:tcW w:w="1080" w:type="dxa"/>
+          </w:tcPr>
+          <w:p/>
+        </w:tc>
+        <w:tc>
+          <w:tcPr>
+            <w:tcW w:w="1274" w:type="dxa"/>
+          </w:tcPr>
+          <w:p>
+            <w:r>
+              <w:t>Depend on “</w:t>
+            </w:r>
+            <w:r>
+              <w:rPr>
+                <w:b/>
+              </w:rPr>
+              <w:t>Face Detect &amp; Recognize”</w:t>
+            </w:r>
+          </w:p>
+        </w:tc>
+        <w:tc>
+          <w:tcPr>
+            <w:tcW w:w="1724" w:type="dxa"/>
+          </w:tcPr>
+          <w:p/>
+        </w:tc>
+      </w:tr>
+      <w:tr>
+        <w:tc>
+          <w:tcPr>
+            <w:tcW w:w="1440" w:type="dxa"/>
+          </w:tcPr>
+          <w:p>
+            <w:pPr>
+              <w:rPr>
+                <w:b/>
+              </w:rPr>
+            </w:pPr>
+            <w:r>
+              <w:rPr>
+                <w:b/>
+              </w:rPr>
+              <w:t>Roll call management</w:t>
+            </w:r>
+          </w:p>
+        </w:tc>
+        <w:tc>
+          <w:tcPr>
+            <w:tcW w:w="2056" w:type="dxa"/>
+          </w:tcPr>
+          <w:p>
+            <w:r>
+              <w:t>Create the roll call list, based on the information of student, instructor, class and course .</w:t>
+            </w:r>
+          </w:p>
+        </w:tc>
+        <w:tc>
+          <w:tcPr>
+            <w:tcW w:w="1454" w:type="dxa"/>
+          </w:tcPr>
+          <w:p>
+            <w:r>
+              <w:t>Roll call management function. (On Web Site and Web Service)</w:t>
+            </w:r>
+          </w:p>
+        </w:tc>
+        <w:tc>
+          <w:tcPr>
+            <w:tcW w:w="1080" w:type="dxa"/>
+          </w:tcPr>
+          <w:p/>
+        </w:tc>
+        <w:tc>
+          <w:tcPr>
+            <w:tcW w:w="1274" w:type="dxa"/>
+          </w:tcPr>
+          <w:p>
+            <w:r>
+              <w:t>N/A</w:t>
+            </w:r>
+          </w:p>
+        </w:tc>
+        <w:tc>
+          <w:tcPr>
+            <w:tcW w:w="1724" w:type="dxa"/>
+          </w:tcPr>
+          <w:p>
+            <w:r>
+              <w:t xml:space="preserve">Lack of </w:t>
+            </w:r>
+            <w:r>
+              <w:t>experience</w:t>
+            </w:r>
+            <w:r>
+              <w:t>.</w:t>
+            </w:r>
+          </w:p>
+          <w:p>
+            <w:r>
+              <w:t xml:space="preserve">Not have a clear understanding about business process.   </w:t>
+            </w:r>
+          </w:p>
+        </w:tc>
+      </w:tr>
+      <w:tr>
+        <w:tc>
+          <w:tcPr>
+            <w:tcW w:w="1440" w:type="dxa"/>
+          </w:tcPr>
+          <w:p>
+            <w:pPr>
+              <w:rPr>
+                <w:b/>
+              </w:rPr>
+            </w:pPr>
+            <w:r>
+              <w:rPr>
+                <w:b/>
+              </w:rPr>
+              <w:t xml:space="preserve">Attendance checking </w:t>
+            </w:r>
+          </w:p>
+        </w:tc>
+        <w:tc>
+          <w:tcPr>
+            <w:tcW w:w="2056" w:type="dxa"/>
+          </w:tcPr>
+          <w:p>
+            <w:r>
+              <w:t>Instructor use mobile app to take picture, use picture for attendance checking.</w:t>
+            </w:r>
+          </w:p>
+        </w:tc>
+        <w:tc>
+          <w:tcPr>
+            <w:tcW w:w="1454" w:type="dxa"/>
+          </w:tcPr>
+          <w:p>
+            <w:r>
+              <w:t>Android App with attendance checking function</w:t>
+            </w:r>
+          </w:p>
+        </w:tc>
+        <w:tc>
+          <w:tcPr>
+            <w:tcW w:w="1080" w:type="dxa"/>
+          </w:tcPr>
+          <w:p/>
+        </w:tc>
+        <w:tc>
+          <w:tcPr>
+            <w:tcW w:w="1274" w:type="dxa"/>
+          </w:tcPr>
+          <w:p>
+            <w:r>
+              <w:t>Depend on “</w:t>
+            </w:r>
+            <w:r>
+              <w:rPr>
+                <w:b/>
+              </w:rPr>
+              <w:t>Roll call management”</w:t>
+            </w:r>
+            <w:r>
+              <w:t xml:space="preserve"> </w:t>
+            </w:r>
+          </w:p>
+        </w:tc>
+        <w:tc>
+          <w:tcPr>
+            <w:tcW w:w="1724" w:type="dxa"/>
+          </w:tcPr>
+          <w:p>
+            <w:r>
+              <w:t>Lack of experience on Android development, transfer file between Android and WCF</w:t>
+            </w:r>
+          </w:p>
+        </w:tc>
+      </w:tr>
+      <w:tr>
+        <w:tc>
+          <w:tcPr>
+            <w:tcW w:w="1440" w:type="dxa"/>
+          </w:tcPr>
+          <w:p>
+            <w:pPr>
+              <w:rPr>
+                <w:b/>
+              </w:rPr>
+            </w:pPr>
+            <w:r>
+              <w:rPr>
+                <w:b/>
+              </w:rPr>
+              <w:t>Attendance report</w:t>
+            </w:r>
+          </w:p>
+        </w:tc>
+        <w:tc>
+          <w:tcPr>
+            <w:tcW w:w="2056" w:type="dxa"/>
+          </w:tcPr>
+          <w:p>
+            <w:r>
+              <w:t>Students can view their own attendance rate.</w:t>
+            </w:r>
+          </w:p>
+          <w:p>
+            <w:r>
+              <w:t>Instructor and admin can view report</w:t>
+            </w:r>
+            <w:r>
+              <w:t>s</w:t>
+            </w:r>
+            <w:r>
+              <w:t xml:space="preserve">.  </w:t>
+            </w:r>
+          </w:p>
+        </w:tc>
+        <w:tc>
+          <w:tcPr>
+            <w:tcW w:w="1454" w:type="dxa"/>
+          </w:tcPr>
+          <w:p>
+            <w:r>
+              <w:t>Attendance report function.</w:t>
+            </w:r>
+          </w:p>
+        </w:tc>
+        <w:tc>
+          <w:tcPr>
+            <w:tcW w:w="1080" w:type="dxa"/>
+          </w:tcPr>
+          <w:p/>
+        </w:tc>
+        <w:tc>
+          <w:tcPr>
+            <w:tcW w:w="1274" w:type="dxa"/>
+          </w:tcPr>
+          <w:p>
+            <w:r>
+              <w:t>N/A</w:t>
+            </w:r>
+          </w:p>
+        </w:tc>
+        <w:tc>
+          <w:tcPr>
+            <w:tcW w:w="1724" w:type="dxa"/>
+          </w:tcPr>
+          <w:p>
+            <w:r>
+              <w:t>Lack of experience of making report.</w:t>
+            </w:r>
+          </w:p>
+        </w:tc>
+      </w:tr>
+    </w:tbl>
+    <w:p>
+      <w:pPr>
+        <w:pStyle w:val="Heading3"/>
+      </w:pPr>
+      <w:r>
+        <w:t>Iteration Detail</w:t>
+      </w:r>
+    </w:p>
+    <w:p/>
+    <w:p>
+      <w:pPr>
+        <w:pStyle w:val="Heading3"/>
+      </w:pPr>
+      <w:r>
+        <w:t xml:space="preserve">All Meeting Minutes </w:t>
+      </w:r>
+    </w:p>
+    <w:p>
+      <w:pPr>
+        <w:pStyle w:val="Default"/>
+        <w:ind w:left="1260"/>
+        <w:rPr>
+          <w:sz w:val="23"/>
+          <w:szCs w:val="23"/>
+        </w:rPr>
+      </w:pPr>
+      <w:r>
+        <w:rPr>
+          <w:sz w:val="23"/>
+          <w:szCs w:val="23"/>
+        </w:rPr>
+        <w:t xml:space="preserve"> </w:t>
+      </w:r>
+      <w:r>
+        <w:rPr>
+          <w:sz w:val="23"/>
+          <w:szCs w:val="23"/>
+        </w:rPr>
+        <w:t xml:space="preserve">Refer to Meeting Minutes folder. </w:t>
+      </w:r>
+    </w:p>
+    <w:p>
+      <w:pPr>
+        <w:pStyle w:val="Heading2"/>
+      </w:pPr>
+      <w:r>
+        <w:t xml:space="preserve">Coding Convention </w:t>
+      </w:r>
+    </w:p>
+    <w:p>
+      <w:pPr>
+        <w:ind w:left="900"/>
+      </w:pPr>
+      <w:r>
+        <w:t xml:space="preserve">Follow </w:t>
+      </w:r>
+      <w:r>
+        <w:t>“</w:t>
+      </w:r>
+      <w:r>
+        <w:t>Code Conventions for the Java TM Programming Language, by Sun Microsystems, rev April 20, 1999</w:t>
+      </w:r>
+      <w:r>
+        <w:t>”</w:t>
+      </w:r>
+      <w:r>
+        <w:t>.</w:t>
+      </w:r>
+    </w:p>
+    <w:p>
+      <w:pPr>
+        <w:ind w:left="900"/>
+      </w:pPr>
+      <w:r>
+        <w:rPr>
+          <w:color w:val="000000"/>
+          <w:shd w:val="clear" w:color="auto" w:fill="FFFFFF"/>
+        </w:rPr>
+        <w:t>“</w:t>
+      </w:r>
+      <w:r>
+        <w:rPr>
+          <w:color w:val="000000"/>
+          <w:shd w:val="clear" w:color="auto" w:fill="FFFFFF"/>
+        </w:rPr>
+        <w:t>Illustrated C# 2008 (Expert's Voice in .NET)</w:t>
+      </w:r>
+      <w:r>
+        <w:rPr>
+          <w:color w:val="000000"/>
+          <w:shd w:val="clear" w:color="auto" w:fill="FFFFFF"/>
+        </w:rPr>
+        <w:t>”</w:t>
+      </w:r>
       <w:bookmarkStart w:id="0" w:name="_GoBack"/>
       <w:bookmarkEnd w:id="0"/>
-    </w:p>
-    <w:p>
-      <w:pPr>
-        <w:spacing w:after="0"/>
-        <w:ind w:left="1260"/>
-        <w:rPr>
-          <w:rFonts w:ascii="Cambria" w:hAnsi="Cambria"/>
-          <w:sz w:val="24"/>
-          <w:szCs w:val="24"/>
-        </w:rPr>
-      </w:pPr>
-    </w:p>
-    <w:p>
-      <w:pPr>
-        <w:pStyle w:val="Heading3"/>
-      </w:pPr>
-      <w:r>
-        <w:t xml:space="preserve">3.3 All Meeting Minutes </w:t>
-      </w:r>
-    </w:p>
-    <w:p>
-      <w:pPr>
-        <w:pStyle w:val="Default"/>
-        <w:ind w:left="1260"/>
-        <w:rPr>
-          <w:sz w:val="23"/>
-          <w:szCs w:val="23"/>
-        </w:rPr>
-      </w:pPr>
-      <w:r>
-        <w:rPr>
-          <w:sz w:val="23"/>
-          <w:szCs w:val="23"/>
-        </w:rPr>
-        <w:t xml:space="preserve"> </w:t>
-      </w:r>
-      <w:r>
-        <w:rPr>
-          <w:sz w:val="23"/>
-          <w:szCs w:val="23"/>
-        </w:rPr>
-        <w:t xml:space="preserve">Refer to Meeting Minutes folder. </w:t>
-      </w:r>
-    </w:p>
-    <w:p>
-      <w:pPr>
-        <w:pStyle w:val="Heading2"/>
-      </w:pPr>
-      <w:r>
-        <w:t xml:space="preserve">Coding Convention </w:t>
-      </w:r>
-    </w:p>
-    <w:p>
-      <w:pPr>
-        <w:ind w:left="900"/>
-      </w:pPr>
-      <w:r>
-        <w:t>Follow Code Conventions for the Java TM Programming Language, by Sun Microsystems, rev April 20, 1999.</w:t>
-      </w:r>
-    </w:p>
-    <w:p>
-      <w:pPr>
-        <w:ind w:left="900"/>
-      </w:pPr>
-      <w:r>
-        <w:rPr>
-          <w:color w:val="000000"/>
-          <w:shd w:val="clear" w:color="auto" w:fill="FFFFFF"/>
-        </w:rPr>
-        <w:t>Illustrated C# 2008 (Expert's Voice in .NET)</w:t>
-      </w:r>
       <w:r>
         <w:rPr>
           <w:rStyle w:val="apple-converted-space"/>
@@ -4490,7 +4770,7 @@
   <w:abstractNum w:abstractNumId="5">
     <w:nsid w:val="7D480DD4"/>
     <w:multiLevelType w:val="multilevel"/>
-    <w:tmpl w:val="B29ECBB0"/>
+    <w:tmpl w:val="C8B8F69A"/>
     <w:lvl w:ilvl="0">
       <w:start w:val="1"/>
       <w:numFmt w:val="decimal"/>
@@ -4507,6 +4787,7 @@
     <w:lvl w:ilvl="1">
       <w:start w:val="1"/>
       <w:numFmt w:val="decimal"/>
+      <w:pStyle w:val="Heading3"/>
       <w:isLgl/>
       <w:lvlText w:val="%1.%2"/>
       <w:lvlJc w:val="left"/>
@@ -4843,10 +5124,14 @@
     <w:uiPriority w:val="9"/>
     <w:unhideWhenUsed/>
     <w:qFormat/>
-    <w:rsid w:val="00427363"/>
+    <w:rsid w:val="00F17FB2"/>
     <w:pPr>
+      <w:numPr>
+        <w:ilvl w:val="1"/>
+        <w:numId w:val="2"/>
+      </w:numPr>
       <w:spacing w:before="120"/>
-      <w:ind w:left="806"/>
+      <w:ind w:left="1209" w:hanging="403"/>
       <w:outlineLvl w:val="2"/>
     </w:pPr>
     <w:rPr>
@@ -6282,7 +6567,7 @@
     <w:basedOn w:val="DefaultParagraphFont"/>
     <w:link w:val="Heading3"/>
     <w:uiPriority w:val="9"/>
-    <w:rsid w:val="00427363"/>
+    <w:rsid w:val="00F17FB2"/>
     <w:rPr>
       <w:rFonts w:ascii="Cambria" w:hAnsi="Cambria" w:cs="Cambria"/>
       <w:b/>
@@ -6679,10 +6964,14 @@
     <w:uiPriority w:val="9"/>
     <w:unhideWhenUsed/>
     <w:qFormat/>
-    <w:rsid w:val="00427363"/>
+    <w:rsid w:val="00F17FB2"/>
     <w:pPr>
+      <w:numPr>
+        <w:ilvl w:val="1"/>
+        <w:numId w:val="2"/>
+      </w:numPr>
       <w:spacing w:before="120"/>
-      <w:ind w:left="806"/>
+      <w:ind w:left="1209" w:hanging="403"/>
       <w:outlineLvl w:val="2"/>
     </w:pPr>
     <w:rPr>
@@ -8118,7 +8407,7 @@
     <w:basedOn w:val="DefaultParagraphFont"/>
     <w:link w:val="Heading3"/>
     <w:uiPriority w:val="9"/>
-    <w:rsid w:val="00427363"/>
+    <w:rsid w:val="00F17FB2"/>
     <w:rPr>
       <w:rFonts w:ascii="Cambria" w:hAnsi="Cambria" w:cs="Cambria"/>
       <w:b/>
@@ -8568,7 +8857,7 @@
 </file>
 
 <file path=customXml/itemProps1.xml><?xml version="1.0" encoding="utf-8"?>
-<ds:datastoreItem xmlns:ds="http://schemas.openxmlformats.org/officeDocument/2006/customXml" ds:itemID="{B1B0D82E-4E9F-4F69-8310-FB3210BEEC32}">
+<ds:datastoreItem xmlns:ds="http://schemas.openxmlformats.org/officeDocument/2006/customXml" ds:itemID="{E9DD0133-8AF6-4FBD-B495-AAD700C8AA98}">
   <ds:schemaRefs>
     <ds:schemaRef ds:uri="http://schemas.openxmlformats.org/officeDocument/2006/bibliography"/>
   </ds:schemaRefs>

</xml_diff>